<commit_message>
Assignment2 .docx file updated
</commit_message>
<xml_diff>
--- a/Assignment2/Jenkins_Git_Integration_Assignment.docx
+++ b/Assignment2/Jenkins_Git_Integration_Assignment.docx
@@ -17,46 +17,42 @@
       <w:r>
         <w:t>The objective of this assignment is to integrate GitHub with Jenkins using a Freestyle job, clone a GitHub repository on the Jenkins server, and verify successful integration.</w:t>
       </w:r>
-      <w:r>
-        <w:br w:type="textWrapping"/>
-      </w:r>
     </w:p>
     <w:p>
-      <w:pPr>
-        <w:pStyle w:val="3"/>
-      </w:pPr>
-      <w:r>
-        <w:t>Tools Used</w:t>
-      </w:r>
-    </w:p>
-    <w:p>
-      <w:r>
-        <w:t>- Jenkins</w:t>
-      </w:r>
-      <w:r>
-        <w:br w:type="textWrapping"/>
-      </w:r>
-      <w:r>
-        <w:t>- GitHub (Public Repository)</w:t>
-      </w:r>
-      <w:r>
-        <w:br w:type="textWrapping"/>
-      </w:r>
-      <w:r>
-        <w:t>- Git</w:t>
-      </w:r>
       <w:r>
         <w:rPr>
           <w:rFonts w:hint="default"/>
           <w:lang w:val="en-IN"/>
         </w:rPr>
-        <w:t xml:space="preserve"> installed in our server.</w:t>
+        <w:t>-</w:t>
       </w:r>
       <w:r>
-        <w:br w:type="textWrapping"/>
+        <w:rPr>
+          <w:rFonts w:hint="default"/>
+          <w:b/>
+          <w:bCs/>
+          <w:lang w:val="en-IN"/>
+        </w:rPr>
+        <w:t>For the jenkins job run on your server you need</w:t>
       </w:r>
       <w:r>
-        <w:t>- Linux Server (Jenkins Server)</w:t>
+        <w:rPr>
+          <w:rFonts w:hint="default"/>
+          <w:b/>
+          <w:bCs/>
+          <w:color w:val="0000FF"/>
+          <w:lang w:val="en-IN"/>
+        </w:rPr>
+        <w:t xml:space="preserve"> java and git installation</w:t>
+      </w:r>
+      <w:r>
+        <w:rPr>
+          <w:rFonts w:hint="default"/>
+          <w:b/>
+          <w:bCs/>
+          <w:lang w:val="en-IN"/>
+        </w:rPr>
+        <w:t xml:space="preserve"> on your server.</w:t>
       </w:r>
       <w:r>
         <w:br w:type="textWrapping"/>
@@ -82,48 +78,281 @@
       </w:r>
     </w:p>
     <w:p>
+      <w:pPr>
+        <w:numPr>
+          <w:ilvl w:val="0"/>
+          <w:numId w:val="7"/>
+        </w:numPr>
+        <w:rPr>
+          <w:b/>
+          <w:bCs/>
+        </w:rPr>
+      </w:pPr>
       <w:r>
-        <w:t>1. Created a new Freestyle job in Jenkins.</w:t>
+        <w:rPr>
+          <w:b/>
+          <w:bCs/>
+        </w:rPr>
+        <w:t>Created a new Freestyle job in Jenkins</w:t>
+      </w:r>
+      <w:r>
+        <w:rPr>
+          <w:rFonts w:hint="default"/>
+          <w:b/>
+          <w:bCs/>
+          <w:lang w:val="en-IN"/>
+        </w:rPr>
+        <w:t xml:space="preserve"> named git integration</w:t>
+      </w:r>
+      <w:r>
+        <w:rPr>
+          <w:b/>
+          <w:bCs/>
+        </w:rPr>
+        <w:t>.</w:t>
+      </w:r>
+    </w:p>
+    <w:p>
+      <w:pPr>
+        <w:numPr>
+          <w:numId w:val="0"/>
+        </w:numPr>
+      </w:pPr>
+      <w:r>
+        <w:drawing>
+          <wp:inline distT="0" distB="0" distL="114300" distR="114300">
+            <wp:extent cx="5483860" cy="2603500"/>
+            <wp:effectExtent l="0" t="0" r="2540" b="2540"/>
+            <wp:docPr id="1" name="Picture 1"/>
+            <wp:cNvGraphicFramePr>
+              <a:graphicFrameLocks xmlns:a="http://schemas.openxmlformats.org/drawingml/2006/main" noChangeAspect="1"/>
+            </wp:cNvGraphicFramePr>
+            <a:graphic xmlns:a="http://schemas.openxmlformats.org/drawingml/2006/main">
+              <a:graphicData uri="http://schemas.openxmlformats.org/drawingml/2006/picture">
+                <pic:pic xmlns:pic="http://schemas.openxmlformats.org/drawingml/2006/picture">
+                  <pic:nvPicPr>
+                    <pic:cNvPr id="1" name="Picture 1"/>
+                    <pic:cNvPicPr>
+                      <a:picLocks noChangeAspect="1"/>
+                    </pic:cNvPicPr>
+                  </pic:nvPicPr>
+                  <pic:blipFill>
+                    <a:blip r:embed="rId6"/>
+                    <a:stretch>
+                      <a:fillRect/>
+                    </a:stretch>
+                  </pic:blipFill>
+                  <pic:spPr>
+                    <a:xfrm>
+                      <a:off x="0" y="0"/>
+                      <a:ext cx="5483860" cy="2603500"/>
+                    </a:xfrm>
+                    <a:prstGeom prst="rect">
+                      <a:avLst/>
+                    </a:prstGeom>
+                    <a:noFill/>
+                    <a:ln>
+                      <a:noFill/>
+                    </a:ln>
+                  </pic:spPr>
+                </pic:pic>
+              </a:graphicData>
+            </a:graphic>
+          </wp:inline>
+        </w:drawing>
+      </w:r>
+    </w:p>
+    <w:p>
+      <w:pPr>
+        <w:numPr>
+          <w:numId w:val="0"/>
+        </w:numPr>
+        <w:rPr>
+          <w:b/>
+          <w:bCs/>
+        </w:rPr>
+      </w:pPr>
+      <w:bookmarkStart w:id="0" w:name="_GoBack"/>
+      <w:bookmarkEnd w:id="0"/>
+      <w:r>
+        <w:rPr>
+          <w:b/>
+          <w:bCs/>
+        </w:rPr>
+        <w:t>2. Configured Source Code Management (SCM) using Git.</w:t>
+      </w:r>
+    </w:p>
+    <w:p>
+      <w:pPr>
+        <w:numPr>
+          <w:numId w:val="0"/>
+        </w:numPr>
+        <w:rPr>
+          <w:b/>
+          <w:bCs/>
+        </w:rPr>
+      </w:pPr>
+      <w:r>
+        <w:drawing>
+          <wp:inline distT="0" distB="0" distL="114300" distR="114300">
+            <wp:extent cx="5472430" cy="2635250"/>
+            <wp:effectExtent l="0" t="0" r="13970" b="1270"/>
+            <wp:docPr id="2" name="Picture 1"/>
+            <wp:cNvGraphicFramePr>
+              <a:graphicFrameLocks xmlns:a="http://schemas.openxmlformats.org/drawingml/2006/main" noChangeAspect="1"/>
+            </wp:cNvGraphicFramePr>
+            <a:graphic xmlns:a="http://schemas.openxmlformats.org/drawingml/2006/main">
+              <a:graphicData uri="http://schemas.openxmlformats.org/drawingml/2006/picture">
+                <pic:pic xmlns:pic="http://schemas.openxmlformats.org/drawingml/2006/picture">
+                  <pic:nvPicPr>
+                    <pic:cNvPr id="2" name="Picture 1"/>
+                    <pic:cNvPicPr>
+                      <a:picLocks noChangeAspect="1"/>
+                    </pic:cNvPicPr>
+                  </pic:nvPicPr>
+                  <pic:blipFill>
+                    <a:blip r:embed="rId7"/>
+                    <a:stretch>
+                      <a:fillRect/>
+                    </a:stretch>
+                  </pic:blipFill>
+                  <pic:spPr>
+                    <a:xfrm>
+                      <a:off x="0" y="0"/>
+                      <a:ext cx="5472430" cy="2635250"/>
+                    </a:xfrm>
+                    <a:prstGeom prst="rect">
+                      <a:avLst/>
+                    </a:prstGeom>
+                    <a:noFill/>
+                    <a:ln>
+                      <a:noFill/>
+                    </a:ln>
+                  </pic:spPr>
+                </pic:pic>
+              </a:graphicData>
+            </a:graphic>
+          </wp:inline>
+        </w:drawing>
+      </w:r>
+    </w:p>
+    <w:p>
+      <w:pPr>
+        <w:numPr>
+          <w:numId w:val="0"/>
+        </w:numPr>
+        <w:rPr>
+          <w:b/>
+          <w:bCs/>
+        </w:rPr>
+      </w:pPr>
+      <w:r>
+        <w:br w:type="textWrapping"/>
+      </w:r>
+      <w:r>
+        <w:rPr>
+          <w:b/>
+          <w:bCs/>
+        </w:rPr>
+        <w:t>3. P</w:t>
+      </w:r>
+      <w:r>
+        <w:rPr>
+          <w:rFonts w:hint="default"/>
+          <w:b/>
+          <w:bCs/>
+          <w:lang w:val="en-IN"/>
+        </w:rPr>
+        <w:t>aste</w:t>
+      </w:r>
+      <w:r>
+        <w:rPr>
+          <w:b/>
+          <w:bCs/>
+        </w:rPr>
+        <w:t xml:space="preserve"> GitHub repository URL and branch name.</w:t>
+      </w:r>
+    </w:p>
+    <w:p>
+      <w:pPr>
+        <w:numPr>
+          <w:numId w:val="0"/>
+        </w:numPr>
+      </w:pPr>
+      <w:r>
+        <w:drawing>
+          <wp:inline distT="0" distB="0" distL="114300" distR="114300">
+            <wp:extent cx="5478780" cy="2576195"/>
+            <wp:effectExtent l="0" t="0" r="7620" b="14605"/>
+            <wp:docPr id="3" name="Picture 2"/>
+            <wp:cNvGraphicFramePr>
+              <a:graphicFrameLocks xmlns:a="http://schemas.openxmlformats.org/drawingml/2006/main" noChangeAspect="1"/>
+            </wp:cNvGraphicFramePr>
+            <a:graphic xmlns:a="http://schemas.openxmlformats.org/drawingml/2006/main">
+              <a:graphicData uri="http://schemas.openxmlformats.org/drawingml/2006/picture">
+                <pic:pic xmlns:pic="http://schemas.openxmlformats.org/drawingml/2006/picture">
+                  <pic:nvPicPr>
+                    <pic:cNvPr id="3" name="Picture 2"/>
+                    <pic:cNvPicPr>
+                      <a:picLocks noChangeAspect="1"/>
+                    </pic:cNvPicPr>
+                  </pic:nvPicPr>
+                  <pic:blipFill>
+                    <a:blip r:embed="rId8"/>
+                    <a:stretch>
+                      <a:fillRect/>
+                    </a:stretch>
+                  </pic:blipFill>
+                  <pic:spPr>
+                    <a:xfrm>
+                      <a:off x="0" y="0"/>
+                      <a:ext cx="5478780" cy="2576195"/>
+                    </a:xfrm>
+                    <a:prstGeom prst="rect">
+                      <a:avLst/>
+                    </a:prstGeom>
+                    <a:noFill/>
+                    <a:ln>
+                      <a:noFill/>
+                    </a:ln>
+                  </pic:spPr>
+                </pic:pic>
+              </a:graphicData>
+            </a:graphic>
+          </wp:inline>
+        </w:drawing>
       </w:r>
       <w:r>
         <w:br w:type="textWrapping"/>
       </w:r>
       <w:r>
-        <w:t>2. Configured Source Code Management (SCM) using Git.</w:t>
-      </w:r>
-      <w:r>
-        <w:br w:type="textWrapping"/>
-      </w:r>
-      <w:r>
-        <w:t>3. P</w:t>
-      </w:r>
-      <w:r>
         <w:rPr>
-          <w:rFonts w:hint="default"/>
-          <w:lang w:val="en-IN"/>
+          <w:b/>
+          <w:bCs/>
         </w:rPr>
-        <w:t>aste</w:t>
-      </w:r>
-      <w:r>
-        <w:t xml:space="preserve"> GitHub repository URL and branch name.</w:t>
-      </w:r>
-      <w:r>
-        <w:br w:type="textWrapping"/>
-      </w:r>
-      <w:r>
         <w:t xml:space="preserve">4. </w:t>
       </w:r>
       <w:r>
         <w:rPr>
           <w:rFonts w:hint="default"/>
+          <w:b/>
+          <w:bCs/>
           <w:lang w:val="en-IN"/>
         </w:rPr>
         <w:t>Apply and Save</w:t>
       </w:r>
       <w:r>
+        <w:rPr>
+          <w:b/>
+          <w:bCs/>
+        </w:rPr>
         <w:t>.</w:t>
       </w:r>
       <w:r>
+        <w:rPr>
+          <w:b/>
+          <w:bCs/>
+        </w:rPr>
         <w:br w:type="textWrapping"/>
       </w:r>
     </w:p>
@@ -149,7 +378,7 @@
       <w:pPr>
         <w:numPr>
           <w:ilvl w:val="0"/>
-          <w:numId w:val="7"/>
+          <w:numId w:val="8"/>
         </w:numPr>
       </w:pPr>
       <w:r>
@@ -159,8 +388,6 @@
         </w:rPr>
         <w:t xml:space="preserve">Click on </w:t>
       </w:r>
-      <w:bookmarkStart w:id="0" w:name="_GoBack"/>
-      <w:bookmarkEnd w:id="0"/>
       <w:r>
         <w:t>'Build Now'.</w:t>
       </w:r>
@@ -176,6 +403,56 @@
           <w:lang w:val="en-IN"/>
         </w:rPr>
         <w:t>the custom workspace configured.</w:t>
+      </w:r>
+    </w:p>
+    <w:p>
+      <w:pPr>
+        <w:numPr>
+          <w:numId w:val="0"/>
+        </w:numPr>
+      </w:pPr>
+      <w:r>
+        <w:drawing>
+          <wp:inline distT="0" distB="0" distL="114300" distR="114300">
+            <wp:extent cx="5482590" cy="681990"/>
+            <wp:effectExtent l="0" t="0" r="3810" b="3810"/>
+            <wp:docPr id="4" name="Picture 3"/>
+            <wp:cNvGraphicFramePr>
+              <a:graphicFrameLocks xmlns:a="http://schemas.openxmlformats.org/drawingml/2006/main" noChangeAspect="1"/>
+            </wp:cNvGraphicFramePr>
+            <a:graphic xmlns:a="http://schemas.openxmlformats.org/drawingml/2006/main">
+              <a:graphicData uri="http://schemas.openxmlformats.org/drawingml/2006/picture">
+                <pic:pic xmlns:pic="http://schemas.openxmlformats.org/drawingml/2006/picture">
+                  <pic:nvPicPr>
+                    <pic:cNvPr id="4" name="Picture 3"/>
+                    <pic:cNvPicPr>
+                      <a:picLocks noChangeAspect="1"/>
+                    </pic:cNvPicPr>
+                  </pic:nvPicPr>
+                  <pic:blipFill>
+                    <a:blip r:embed="rId9"/>
+                    <a:stretch>
+                      <a:fillRect/>
+                    </a:stretch>
+                  </pic:blipFill>
+                  <pic:spPr>
+                    <a:xfrm>
+                      <a:off x="0" y="0"/>
+                      <a:ext cx="5482590" cy="681990"/>
+                    </a:xfrm>
+                    <a:prstGeom prst="rect">
+                      <a:avLst/>
+                    </a:prstGeom>
+                    <a:noFill/>
+                    <a:ln>
+                      <a:noFill/>
+                    </a:ln>
+                  </pic:spPr>
+                </pic:pic>
+              </a:graphicData>
+            </a:graphic>
+          </wp:inline>
+        </w:drawing>
       </w:r>
       <w:r>
         <w:br w:type="textWrapping"/>
@@ -385,6 +662,18 @@
       </w:rPr>
     </w:lvl>
   </w:abstractNum>
+  <w:abstractNum w:abstractNumId="7">
+    <w:nsid w:val="403B6B6A"/>
+    <w:multiLevelType w:val="singleLevel"/>
+    <w:tmpl w:val="403B6B6A"/>
+    <w:lvl w:ilvl="0" w:tentative="0">
+      <w:start w:val="1"/>
+      <w:numFmt w:val="decimal"/>
+      <w:suff w:val="space"/>
+      <w:lvlText w:val="%1."/>
+      <w:lvlJc w:val="left"/>
+    </w:lvl>
+  </w:abstractNum>
   <w:num w:numId="1">
     <w:abstractNumId w:val="6"/>
   </w:num>
@@ -404,6 +693,9 @@
     <w:abstractNumId w:val="1"/>
   </w:num>
   <w:num w:numId="7">
+    <w:abstractNumId w:val="7"/>
+  </w:num>
+  <w:num w:numId="8">
     <w:abstractNumId w:val="0"/>
   </w:num>
 </w:numbering>
@@ -452,7 +744,7 @@
     <w:lsdException w:uiPriority="99" w:name="footnote text"/>
     <w:lsdException w:uiPriority="99" w:name="annotation text"/>
     <w:lsdException w:qFormat="1" w:uiPriority="99" w:semiHidden="0" w:name="header"/>
-    <w:lsdException w:uiPriority="99" w:semiHidden="0" w:name="footer"/>
+    <w:lsdException w:qFormat="1" w:uiPriority="99" w:semiHidden="0" w:name="footer"/>
     <w:lsdException w:uiPriority="99" w:name="index heading"/>
     <w:lsdException w:qFormat="1" w:uiPriority="35" w:name="caption"/>
     <w:lsdException w:uiPriority="99" w:name="table of figures"/>
@@ -573,62 +865,62 @@
     <w:lsdException w:qFormat="1" w:unhideWhenUsed="0" w:uiPriority="1" w:semiHidden="0" w:name="No Spacing"/>
     <w:lsdException w:unhideWhenUsed="0" w:uiPriority="60" w:semiHidden="0" w:name="Light Shading"/>
     <w:lsdException w:unhideWhenUsed="0" w:uiPriority="61" w:semiHidden="0" w:name="Light List"/>
-    <w:lsdException w:unhideWhenUsed="0" w:uiPriority="62" w:semiHidden="0" w:name="Light Grid"/>
+    <w:lsdException w:qFormat="1" w:unhideWhenUsed="0" w:uiPriority="62" w:semiHidden="0" w:name="Light Grid"/>
     <w:lsdException w:unhideWhenUsed="0" w:uiPriority="63" w:semiHidden="0" w:name="Medium Shading 1"/>
-    <w:lsdException w:unhideWhenUsed="0" w:uiPriority="64" w:semiHidden="0" w:name="Medium Shading 2"/>
+    <w:lsdException w:qFormat="1" w:unhideWhenUsed="0" w:uiPriority="64" w:semiHidden="0" w:name="Medium Shading 2"/>
     <w:lsdException w:unhideWhenUsed="0" w:uiPriority="65" w:semiHidden="0" w:name="Medium List 1"/>
     <w:lsdException w:unhideWhenUsed="0" w:uiPriority="66" w:semiHidden="0" w:name="Medium List 2"/>
     <w:lsdException w:unhideWhenUsed="0" w:uiPriority="67" w:semiHidden="0" w:name="Medium Grid 1"/>
     <w:lsdException w:unhideWhenUsed="0" w:uiPriority="68" w:semiHidden="0" w:name="Medium Grid 2"/>
     <w:lsdException w:unhideWhenUsed="0" w:uiPriority="69" w:semiHidden="0" w:name="Medium Grid 3"/>
-    <w:lsdException w:unhideWhenUsed="0" w:uiPriority="70" w:semiHidden="0" w:name="Dark List"/>
-    <w:lsdException w:unhideWhenUsed="0" w:uiPriority="71" w:semiHidden="0" w:name="Colorful Shading"/>
-    <w:lsdException w:unhideWhenUsed="0" w:uiPriority="72" w:semiHidden="0" w:name="Colorful List"/>
+    <w:lsdException w:qFormat="1" w:unhideWhenUsed="0" w:uiPriority="70" w:semiHidden="0" w:name="Dark List"/>
+    <w:lsdException w:qFormat="1" w:unhideWhenUsed="0" w:uiPriority="71" w:semiHidden="0" w:name="Colorful Shading"/>
+    <w:lsdException w:qFormat="1" w:unhideWhenUsed="0" w:uiPriority="72" w:semiHidden="0" w:name="Colorful List"/>
     <w:lsdException w:unhideWhenUsed="0" w:uiPriority="73" w:semiHidden="0" w:name="Colorful Grid"/>
     <w:lsdException w:unhideWhenUsed="0" w:uiPriority="60" w:semiHidden="0" w:name="Light Shading Accent 1"/>
     <w:lsdException w:unhideWhenUsed="0" w:uiPriority="61" w:semiHidden="0" w:name="Light List Accent 1"/>
     <w:lsdException w:unhideWhenUsed="0" w:uiPriority="62" w:semiHidden="0" w:name="Light Grid Accent 1"/>
     <w:lsdException w:unhideWhenUsed="0" w:uiPriority="63" w:semiHidden="0" w:name="Medium Shading 1 Accent 1"/>
-    <w:lsdException w:unhideWhenUsed="0" w:uiPriority="64" w:semiHidden="0" w:name="Medium Shading 2 Accent 1"/>
+    <w:lsdException w:qFormat="1" w:unhideWhenUsed="0" w:uiPriority="64" w:semiHidden="0" w:name="Medium Shading 2 Accent 1"/>
     <w:lsdException w:unhideWhenUsed="0" w:uiPriority="65" w:semiHidden="0" w:name="Medium List 1 Accent 1"/>
     <w:lsdException w:qFormat="1" w:unhideWhenUsed="0" w:uiPriority="34" w:semiHidden="0" w:name="List Paragraph"/>
     <w:lsdException w:qFormat="1" w:unhideWhenUsed="0" w:uiPriority="29" w:semiHidden="0" w:name="Quote"/>
     <w:lsdException w:qFormat="1" w:unhideWhenUsed="0" w:uiPriority="30" w:semiHidden="0" w:name="Intense Quote"/>
-    <w:lsdException w:unhideWhenUsed="0" w:uiPriority="66" w:semiHidden="0" w:name="Medium List 2 Accent 1"/>
-    <w:lsdException w:unhideWhenUsed="0" w:uiPriority="67" w:semiHidden="0" w:name="Medium Grid 1 Accent 1"/>
-    <w:lsdException w:unhideWhenUsed="0" w:uiPriority="68" w:semiHidden="0" w:name="Medium Grid 2 Accent 1"/>
+    <w:lsdException w:qFormat="1" w:unhideWhenUsed="0" w:uiPriority="66" w:semiHidden="0" w:name="Medium List 2 Accent 1"/>
+    <w:lsdException w:qFormat="1" w:unhideWhenUsed="0" w:uiPriority="67" w:semiHidden="0" w:name="Medium Grid 1 Accent 1"/>
+    <w:lsdException w:qFormat="1" w:unhideWhenUsed="0" w:uiPriority="68" w:semiHidden="0" w:name="Medium Grid 2 Accent 1"/>
     <w:lsdException w:unhideWhenUsed="0" w:uiPriority="69" w:semiHidden="0" w:name="Medium Grid 3 Accent 1"/>
     <w:lsdException w:unhideWhenUsed="0" w:uiPriority="70" w:semiHidden="0" w:name="Dark List Accent 1"/>
-    <w:lsdException w:unhideWhenUsed="0" w:uiPriority="71" w:semiHidden="0" w:name="Colorful Shading Accent 1"/>
+    <w:lsdException w:qFormat="1" w:unhideWhenUsed="0" w:uiPriority="71" w:semiHidden="0" w:name="Colorful Shading Accent 1"/>
     <w:lsdException w:unhideWhenUsed="0" w:uiPriority="72" w:semiHidden="0" w:name="Colorful List Accent 1"/>
-    <w:lsdException w:unhideWhenUsed="0" w:uiPriority="73" w:semiHidden="0" w:name="Colorful Grid Accent 1"/>
-    <w:lsdException w:unhideWhenUsed="0" w:uiPriority="60" w:semiHidden="0" w:name="Light Shading Accent 2"/>
+    <w:lsdException w:qFormat="1" w:unhideWhenUsed="0" w:uiPriority="73" w:semiHidden="0" w:name="Colorful Grid Accent 1"/>
+    <w:lsdException w:qFormat="1" w:unhideWhenUsed="0" w:uiPriority="60" w:semiHidden="0" w:name="Light Shading Accent 2"/>
     <w:lsdException w:unhideWhenUsed="0" w:uiPriority="61" w:semiHidden="0" w:name="Light List Accent 2"/>
     <w:lsdException w:unhideWhenUsed="0" w:uiPriority="62" w:semiHidden="0" w:name="Light Grid Accent 2"/>
-    <w:lsdException w:unhideWhenUsed="0" w:uiPriority="63" w:semiHidden="0" w:name="Medium Shading 1 Accent 2"/>
-    <w:lsdException w:unhideWhenUsed="0" w:uiPriority="64" w:semiHidden="0" w:name="Medium Shading 2 Accent 2"/>
+    <w:lsdException w:qFormat="1" w:unhideWhenUsed="0" w:uiPriority="63" w:semiHidden="0" w:name="Medium Shading 1 Accent 2"/>
+    <w:lsdException w:qFormat="1" w:unhideWhenUsed="0" w:uiPriority="64" w:semiHidden="0" w:name="Medium Shading 2 Accent 2"/>
     <w:lsdException w:unhideWhenUsed="0" w:uiPriority="65" w:semiHidden="0" w:name="Medium List 1 Accent 2"/>
     <w:lsdException w:unhideWhenUsed="0" w:uiPriority="66" w:semiHidden="0" w:name="Medium List 2 Accent 2"/>
-    <w:lsdException w:unhideWhenUsed="0" w:uiPriority="67" w:semiHidden="0" w:name="Medium Grid 1 Accent 2"/>
+    <w:lsdException w:qFormat="1" w:unhideWhenUsed="0" w:uiPriority="67" w:semiHidden="0" w:name="Medium Grid 1 Accent 2"/>
     <w:lsdException w:unhideWhenUsed="0" w:uiPriority="68" w:semiHidden="0" w:name="Medium Grid 2 Accent 2"/>
-    <w:lsdException w:unhideWhenUsed="0" w:uiPriority="69" w:semiHidden="0" w:name="Medium Grid 3 Accent 2"/>
-    <w:lsdException w:unhideWhenUsed="0" w:uiPriority="70" w:semiHidden="0" w:name="Dark List Accent 2"/>
+    <w:lsdException w:qFormat="1" w:unhideWhenUsed="0" w:uiPriority="69" w:semiHidden="0" w:name="Medium Grid 3 Accent 2"/>
+    <w:lsdException w:qFormat="1" w:unhideWhenUsed="0" w:uiPriority="70" w:semiHidden="0" w:name="Dark List Accent 2"/>
     <w:lsdException w:unhideWhenUsed="0" w:uiPriority="71" w:semiHidden="0" w:name="Colorful Shading Accent 2"/>
     <w:lsdException w:unhideWhenUsed="0" w:uiPriority="72" w:semiHidden="0" w:name="Colorful List Accent 2"/>
-    <w:lsdException w:unhideWhenUsed="0" w:uiPriority="73" w:semiHidden="0" w:name="Colorful Grid Accent 2"/>
-    <w:lsdException w:unhideWhenUsed="0" w:uiPriority="60" w:semiHidden="0" w:name="Light Shading Accent 3"/>
-    <w:lsdException w:unhideWhenUsed="0" w:uiPriority="61" w:semiHidden="0" w:name="Light List Accent 3"/>
+    <w:lsdException w:qFormat="1" w:unhideWhenUsed="0" w:uiPriority="73" w:semiHidden="0" w:name="Colorful Grid Accent 2"/>
+    <w:lsdException w:qFormat="1" w:unhideWhenUsed="0" w:uiPriority="60" w:semiHidden="0" w:name="Light Shading Accent 3"/>
+    <w:lsdException w:qFormat="1" w:unhideWhenUsed="0" w:uiPriority="61" w:semiHidden="0" w:name="Light List Accent 3"/>
     <w:lsdException w:unhideWhenUsed="0" w:uiPriority="62" w:semiHidden="0" w:name="Light Grid Accent 3"/>
-    <w:lsdException w:unhideWhenUsed="0" w:uiPriority="63" w:semiHidden="0" w:name="Medium Shading 1 Accent 3"/>
+    <w:lsdException w:qFormat="1" w:unhideWhenUsed="0" w:uiPriority="63" w:semiHidden="0" w:name="Medium Shading 1 Accent 3"/>
     <w:lsdException w:unhideWhenUsed="0" w:uiPriority="64" w:semiHidden="0" w:name="Medium Shading 2 Accent 3"/>
     <w:lsdException w:unhideWhenUsed="0" w:uiPriority="65" w:semiHidden="0" w:name="Medium List 1 Accent 3"/>
     <w:lsdException w:unhideWhenUsed="0" w:uiPriority="66" w:semiHidden="0" w:name="Medium List 2 Accent 3"/>
     <w:lsdException w:unhideWhenUsed="0" w:uiPriority="67" w:semiHidden="0" w:name="Medium Grid 1 Accent 3"/>
     <w:lsdException w:unhideWhenUsed="0" w:uiPriority="68" w:semiHidden="0" w:name="Medium Grid 2 Accent 3"/>
-    <w:lsdException w:unhideWhenUsed="0" w:uiPriority="69" w:semiHidden="0" w:name="Medium Grid 3 Accent 3"/>
-    <w:lsdException w:unhideWhenUsed="0" w:uiPriority="70" w:semiHidden="0" w:name="Dark List Accent 3"/>
+    <w:lsdException w:qFormat="1" w:unhideWhenUsed="0" w:uiPriority="69" w:semiHidden="0" w:name="Medium Grid 3 Accent 3"/>
+    <w:lsdException w:qFormat="1" w:unhideWhenUsed="0" w:uiPriority="70" w:semiHidden="0" w:name="Dark List Accent 3"/>
     <w:lsdException w:unhideWhenUsed="0" w:uiPriority="71" w:semiHidden="0" w:name="Colorful Shading Accent 3"/>
-    <w:lsdException w:unhideWhenUsed="0" w:uiPriority="72" w:semiHidden="0" w:name="Colorful List Accent 3"/>
+    <w:lsdException w:qFormat="1" w:unhideWhenUsed="0" w:uiPriority="72" w:semiHidden="0" w:name="Colorful List Accent 3"/>
     <w:lsdException w:unhideWhenUsed="0" w:uiPriority="73" w:semiHidden="0" w:name="Colorful Grid Accent 3"/>
     <w:lsdException w:unhideWhenUsed="0" w:uiPriority="60" w:semiHidden="0" w:name="Light Shading Accent 4"/>
     <w:lsdException w:unhideWhenUsed="0" w:uiPriority="61" w:semiHidden="0" w:name="Light List Accent 4"/>
@@ -637,26 +929,26 @@
     <w:lsdException w:unhideWhenUsed="0" w:uiPriority="64" w:semiHidden="0" w:name="Medium Shading 2 Accent 4"/>
     <w:lsdException w:unhideWhenUsed="0" w:uiPriority="65" w:semiHidden="0" w:name="Medium List 1 Accent 4"/>
     <w:lsdException w:unhideWhenUsed="0" w:uiPriority="66" w:semiHidden="0" w:name="Medium List 2 Accent 4"/>
-    <w:lsdException w:unhideWhenUsed="0" w:uiPriority="67" w:semiHidden="0" w:name="Medium Grid 1 Accent 4"/>
+    <w:lsdException w:qFormat="1" w:unhideWhenUsed="0" w:uiPriority="67" w:semiHidden="0" w:name="Medium Grid 1 Accent 4"/>
     <w:lsdException w:unhideWhenUsed="0" w:uiPriority="68" w:semiHidden="0" w:name="Medium Grid 2 Accent 4"/>
     <w:lsdException w:unhideWhenUsed="0" w:uiPriority="69" w:semiHidden="0" w:name="Medium Grid 3 Accent 4"/>
-    <w:lsdException w:unhideWhenUsed="0" w:uiPriority="70" w:semiHidden="0" w:name="Dark List Accent 4"/>
+    <w:lsdException w:qFormat="1" w:unhideWhenUsed="0" w:uiPriority="70" w:semiHidden="0" w:name="Dark List Accent 4"/>
     <w:lsdException w:unhideWhenUsed="0" w:uiPriority="71" w:semiHidden="0" w:name="Colorful Shading Accent 4"/>
-    <w:lsdException w:unhideWhenUsed="0" w:uiPriority="72" w:semiHidden="0" w:name="Colorful List Accent 4"/>
+    <w:lsdException w:qFormat="1" w:unhideWhenUsed="0" w:uiPriority="72" w:semiHidden="0" w:name="Colorful List Accent 4"/>
     <w:lsdException w:unhideWhenUsed="0" w:uiPriority="73" w:semiHidden="0" w:name="Colorful Grid Accent 4"/>
     <w:lsdException w:unhideWhenUsed="0" w:uiPriority="60" w:semiHidden="0" w:name="Light Shading Accent 5"/>
     <w:lsdException w:unhideWhenUsed="0" w:uiPriority="61" w:semiHidden="0" w:name="Light List Accent 5"/>
-    <w:lsdException w:unhideWhenUsed="0" w:uiPriority="62" w:semiHidden="0" w:name="Light Grid Accent 5"/>
+    <w:lsdException w:qFormat="1" w:unhideWhenUsed="0" w:uiPriority="62" w:semiHidden="0" w:name="Light Grid Accent 5"/>
     <w:lsdException w:unhideWhenUsed="0" w:uiPriority="63" w:semiHidden="0" w:name="Medium Shading 1 Accent 5"/>
     <w:lsdException w:unhideWhenUsed="0" w:uiPriority="64" w:semiHidden="0" w:name="Medium Shading 2 Accent 5"/>
-    <w:lsdException w:unhideWhenUsed="0" w:uiPriority="65" w:semiHidden="0" w:name="Medium List 1 Accent 5"/>
+    <w:lsdException w:qFormat="1" w:unhideWhenUsed="0" w:uiPriority="65" w:semiHidden="0" w:name="Medium List 1 Accent 5"/>
     <w:lsdException w:unhideWhenUsed="0" w:uiPriority="66" w:semiHidden="0" w:name="Medium List 2 Accent 5"/>
-    <w:lsdException w:unhideWhenUsed="0" w:uiPriority="67" w:semiHidden="0" w:name="Medium Grid 1 Accent 5"/>
+    <w:lsdException w:qFormat="1" w:unhideWhenUsed="0" w:uiPriority="67" w:semiHidden="0" w:name="Medium Grid 1 Accent 5"/>
     <w:lsdException w:unhideWhenUsed="0" w:uiPriority="68" w:semiHidden="0" w:name="Medium Grid 2 Accent 5"/>
-    <w:lsdException w:unhideWhenUsed="0" w:uiPriority="69" w:semiHidden="0" w:name="Medium Grid 3 Accent 5"/>
+    <w:lsdException w:qFormat="1" w:unhideWhenUsed="0" w:uiPriority="69" w:semiHidden="0" w:name="Medium Grid 3 Accent 5"/>
     <w:lsdException w:unhideWhenUsed="0" w:uiPriority="70" w:semiHidden="0" w:name="Dark List Accent 5"/>
     <w:lsdException w:unhideWhenUsed="0" w:uiPriority="71" w:semiHidden="0" w:name="Colorful Shading Accent 5"/>
-    <w:lsdException w:unhideWhenUsed="0" w:uiPriority="72" w:semiHidden="0" w:name="Colorful List Accent 5"/>
+    <w:lsdException w:qFormat="1" w:unhideWhenUsed="0" w:uiPriority="72" w:semiHidden="0" w:name="Colorful List Accent 5"/>
     <w:lsdException w:unhideWhenUsed="0" w:uiPriority="73" w:semiHidden="0" w:name="Colorful Grid Accent 5"/>
     <w:lsdException w:unhideWhenUsed="0" w:uiPriority="60" w:semiHidden="0" w:name="Light Shading Accent 6"/>
     <w:lsdException w:unhideWhenUsed="0" w:uiPriority="61" w:semiHidden="0" w:name="Light List Accent 6"/>
@@ -667,11 +959,11 @@
     <w:lsdException w:unhideWhenUsed="0" w:uiPriority="66" w:semiHidden="0" w:name="Medium List 2 Accent 6"/>
     <w:lsdException w:unhideWhenUsed="0" w:uiPriority="67" w:semiHidden="0" w:name="Medium Grid 1 Accent 6"/>
     <w:lsdException w:unhideWhenUsed="0" w:uiPriority="68" w:semiHidden="0" w:name="Medium Grid 2 Accent 6"/>
-    <w:lsdException w:unhideWhenUsed="0" w:uiPriority="69" w:semiHidden="0" w:name="Medium Grid 3 Accent 6"/>
+    <w:lsdException w:qFormat="1" w:unhideWhenUsed="0" w:uiPriority="69" w:semiHidden="0" w:name="Medium Grid 3 Accent 6"/>
     <w:lsdException w:unhideWhenUsed="0" w:uiPriority="70" w:semiHidden="0" w:name="Dark List Accent 6"/>
     <w:lsdException w:unhideWhenUsed="0" w:uiPriority="71" w:semiHidden="0" w:name="Colorful Shading Accent 6"/>
-    <w:lsdException w:unhideWhenUsed="0" w:uiPriority="72" w:semiHidden="0" w:name="Colorful List Accent 6"/>
-    <w:lsdException w:unhideWhenUsed="0" w:uiPriority="73" w:semiHidden="0" w:name="Colorful Grid Accent 6"/>
+    <w:lsdException w:qFormat="1" w:unhideWhenUsed="0" w:uiPriority="72" w:semiHidden="0" w:name="Colorful List Accent 6"/>
+    <w:lsdException w:qFormat="1" w:unhideWhenUsed="0" w:uiPriority="73" w:semiHidden="0" w:name="Colorful Grid Accent 6"/>
   </w:latentStyles>
   <w:style w:type="paragraph" w:default="1" w:styleId="1">
     <w:name w:val="Normal"/>
@@ -1019,6 +1311,7 @@
     <w:basedOn w:val="1"/>
     <w:link w:val="136"/>
     <w:unhideWhenUsed/>
+    <w:qFormat/>
     <w:uiPriority w:val="99"/>
     <w:pPr>
       <w:tabs>
@@ -1500,6 +1793,7 @@
   <w:style w:type="table" w:styleId="39">
     <w:name w:val="Light Shading Accent 2"/>
     <w:basedOn w:val="12"/>
+    <w:qFormat/>
     <w:uiPriority w:val="60"/>
     <w:pPr>
       <w:spacing w:after="0" w:line="240" w:lineRule="auto"/>
@@ -1599,6 +1893,7 @@
   <w:style w:type="table" w:styleId="40">
     <w:name w:val="Light Shading Accent 3"/>
     <w:basedOn w:val="12"/>
+    <w:qFormat/>
     <w:uiPriority w:val="60"/>
     <w:pPr>
       <w:spacing w:after="0" w:line="240" w:lineRule="auto"/>
@@ -2274,6 +2569,7 @@
   <w:style w:type="table" w:styleId="47">
     <w:name w:val="Light List Accent 3"/>
     <w:basedOn w:val="12"/>
+    <w:qFormat/>
     <w:uiPriority w:val="61"/>
     <w:pPr>
       <w:spacing w:after="0" w:line="240" w:lineRule="auto"/>
@@ -2646,6 +2942,7 @@
   <w:style w:type="table" w:styleId="51">
     <w:name w:val="Light Grid"/>
     <w:basedOn w:val="12"/>
+    <w:qFormat/>
     <w:uiPriority w:val="62"/>
     <w:pPr>
       <w:spacing w:after="0" w:line="240" w:lineRule="auto"/>
@@ -3276,6 +3573,7 @@
   <w:style w:type="table" w:styleId="56">
     <w:name w:val="Light Grid Accent 5"/>
     <w:basedOn w:val="12"/>
+    <w:qFormat/>
     <w:uiPriority w:val="62"/>
     <w:pPr>
       <w:spacing w:after="0" w:line="240" w:lineRule="auto"/>
@@ -3742,6 +4040,7 @@
   <w:style w:type="table" w:styleId="60">
     <w:name w:val="Medium Shading 1 Accent 2"/>
     <w:basedOn w:val="12"/>
+    <w:qFormat/>
     <w:uiPriority w:val="63"/>
     <w:pPr>
       <w:spacing w:after="0" w:line="240" w:lineRule="auto"/>
@@ -3849,6 +4148,7 @@
   <w:style w:type="table" w:styleId="61">
     <w:name w:val="Medium Shading 1 Accent 3"/>
     <w:basedOn w:val="12"/>
+    <w:qFormat/>
     <w:uiPriority w:val="63"/>
     <w:pPr>
       <w:spacing w:after="0" w:line="240" w:lineRule="auto"/>
@@ -4277,6 +4577,7 @@
   <w:style w:type="table" w:styleId="65">
     <w:name w:val="Medium Shading 2"/>
     <w:basedOn w:val="12"/>
+    <w:qFormat/>
     <w:uiPriority w:val="64"/>
     <w:pPr>
       <w:spacing w:after="0" w:line="240" w:lineRule="auto"/>
@@ -4442,6 +4743,7 @@
   <w:style w:type="table" w:styleId="66">
     <w:name w:val="Medium Shading 2 Accent 1"/>
     <w:basedOn w:val="12"/>
+    <w:qFormat/>
     <w:uiPriority w:val="64"/>
     <w:pPr>
       <w:spacing w:after="0" w:line="240" w:lineRule="auto"/>
@@ -4607,6 +4909,7 @@
   <w:style w:type="table" w:styleId="67">
     <w:name w:val="Medium Shading 2 Accent 2"/>
     <w:basedOn w:val="12"/>
+    <w:qFormat/>
     <w:uiPriority w:val="64"/>
     <w:pPr>
       <w:spacing w:after="0" w:line="240" w:lineRule="auto"/>
@@ -5882,6 +6185,7 @@
   <w:style w:type="table" w:styleId="77">
     <w:name w:val="Medium List 1 Accent 5"/>
     <w:basedOn w:val="12"/>
+    <w:qFormat/>
     <w:uiPriority w:val="65"/>
     <w:pPr>
       <w:spacing w:after="0" w:line="240" w:lineRule="auto"/>
@@ -6191,6 +6495,7 @@
   <w:style w:type="table" w:styleId="80">
     <w:name w:val="Medium List 2 Accent 1"/>
     <w:basedOn w:val="12"/>
+    <w:qFormat/>
     <w:uiPriority w:val="66"/>
     <w:pPr>
       <w:spacing w:after="0" w:line="240" w:lineRule="auto"/>
@@ -7034,6 +7339,7 @@
   <w:style w:type="table" w:styleId="87">
     <w:name w:val="Medium Grid 1 Accent 1"/>
     <w:basedOn w:val="12"/>
+    <w:qFormat/>
     <w:uiPriority w:val="67"/>
     <w:pPr>
       <w:spacing w:after="0" w:line="240" w:lineRule="auto"/>
@@ -7103,6 +7409,7 @@
   <w:style w:type="table" w:styleId="88">
     <w:name w:val="Medium Grid 1 Accent 2"/>
     <w:basedOn w:val="12"/>
+    <w:qFormat/>
     <w:uiPriority w:val="67"/>
     <w:pPr>
       <w:spacing w:after="0" w:line="240" w:lineRule="auto"/>
@@ -7241,6 +7548,7 @@
   <w:style w:type="table" w:styleId="90">
     <w:name w:val="Medium Grid 1 Accent 4"/>
     <w:basedOn w:val="12"/>
+    <w:qFormat/>
     <w:uiPriority w:val="67"/>
     <w:pPr>
       <w:spacing w:after="0" w:line="240" w:lineRule="auto"/>
@@ -7310,6 +7618,7 @@
   <w:style w:type="table" w:styleId="91">
     <w:name w:val="Medium Grid 1 Accent 5"/>
     <w:basedOn w:val="12"/>
+    <w:qFormat/>
     <w:uiPriority w:val="67"/>
     <w:pPr>
       <w:spacing w:after="0" w:line="240" w:lineRule="auto"/>
@@ -7594,6 +7903,7 @@
   <w:style w:type="table" w:styleId="94">
     <w:name w:val="Medium Grid 2 Accent 1"/>
     <w:basedOn w:val="12"/>
+    <w:qFormat/>
     <w:uiPriority w:val="68"/>
     <w:pPr>
       <w:spacing w:after="0" w:line="240" w:lineRule="auto"/>
@@ -8784,6 +9094,7 @@
   <w:style w:type="table" w:styleId="102">
     <w:name w:val="Medium Grid 3 Accent 2"/>
     <w:basedOn w:val="12"/>
+    <w:qFormat/>
     <w:uiPriority w:val="69"/>
     <w:pPr>
       <w:spacing w:after="0" w:line="240" w:lineRule="auto"/>
@@ -8941,6 +9252,7 @@
   <w:style w:type="table" w:styleId="103">
     <w:name w:val="Medium Grid 3 Accent 3"/>
     <w:basedOn w:val="12"/>
+    <w:qFormat/>
     <w:uiPriority w:val="69"/>
     <w:pPr>
       <w:spacing w:after="0" w:line="240" w:lineRule="auto"/>
@@ -9255,6 +9567,7 @@
   <w:style w:type="table" w:styleId="105">
     <w:name w:val="Medium Grid 3 Accent 5"/>
     <w:basedOn w:val="12"/>
+    <w:qFormat/>
     <w:uiPriority w:val="69"/>
     <w:pPr>
       <w:spacing w:after="0" w:line="240" w:lineRule="auto"/>
@@ -9412,6 +9725,7 @@
   <w:style w:type="table" w:styleId="106">
     <w:name w:val="Medium Grid 3 Accent 6"/>
     <w:basedOn w:val="12"/>
+    <w:qFormat/>
     <w:uiPriority w:val="69"/>
     <w:pPr>
       <w:spacing w:after="0" w:line="240" w:lineRule="auto"/>
@@ -9569,6 +9883,7 @@
   <w:style w:type="table" w:styleId="107">
     <w:name w:val="Dark List"/>
     <w:basedOn w:val="12"/>
+    <w:qFormat/>
     <w:uiPriority w:val="70"/>
     <w:pPr>
       <w:spacing w:after="0" w:line="240" w:lineRule="auto"/>
@@ -9799,6 +10114,7 @@
   <w:style w:type="table" w:styleId="109">
     <w:name w:val="Dark List Accent 2"/>
     <w:basedOn w:val="12"/>
+    <w:qFormat/>
     <w:uiPriority w:val="70"/>
     <w:pPr>
       <w:spacing w:after="0" w:line="240" w:lineRule="auto"/>
@@ -9914,6 +10230,7 @@
   <w:style w:type="table" w:styleId="110">
     <w:name w:val="Dark List Accent 3"/>
     <w:basedOn w:val="12"/>
+    <w:qFormat/>
     <w:uiPriority w:val="70"/>
     <w:pPr>
       <w:spacing w:after="0" w:line="240" w:lineRule="auto"/>
@@ -10029,6 +10346,7 @@
   <w:style w:type="table" w:styleId="111">
     <w:name w:val="Dark List Accent 4"/>
     <w:basedOn w:val="12"/>
+    <w:qFormat/>
     <w:uiPriority w:val="70"/>
     <w:pPr>
       <w:spacing w:after="0" w:line="240" w:lineRule="auto"/>
@@ -10374,6 +10692,7 @@
   <w:style w:type="table" w:styleId="114">
     <w:name w:val="Colorful Shading"/>
     <w:basedOn w:val="12"/>
+    <w:qFormat/>
     <w:uiPriority w:val="71"/>
     <w:pPr>
       <w:spacing w:after="0" w:line="240" w:lineRule="auto"/>
@@ -10522,6 +10841,7 @@
   <w:style w:type="table" w:styleId="115">
     <w:name w:val="Colorful Shading Accent 1"/>
     <w:basedOn w:val="12"/>
+    <w:qFormat/>
     <w:uiPriority w:val="71"/>
     <w:pPr>
       <w:spacing w:after="0" w:line="240" w:lineRule="auto"/>
@@ -11390,6 +11710,7 @@
   <w:style w:type="table" w:styleId="121">
     <w:name w:val="Colorful List"/>
     <w:basedOn w:val="12"/>
+    <w:qFormat/>
     <w:uiPriority w:val="72"/>
     <w:pPr>
       <w:spacing w:after="0" w:line="240" w:lineRule="auto"/>
@@ -11666,6 +11987,7 @@
   <w:style w:type="table" w:styleId="124">
     <w:name w:val="Colorful List Accent 3"/>
     <w:basedOn w:val="12"/>
+    <w:qFormat/>
     <w:uiPriority w:val="72"/>
     <w:pPr>
       <w:spacing w:after="0" w:line="240" w:lineRule="auto"/>
@@ -11758,6 +12080,7 @@
   <w:style w:type="table" w:styleId="125">
     <w:name w:val="Colorful List Accent 4"/>
     <w:basedOn w:val="12"/>
+    <w:qFormat/>
     <w:uiPriority w:val="72"/>
     <w:pPr>
       <w:spacing w:after="0" w:line="240" w:lineRule="auto"/>
@@ -11850,6 +12173,7 @@
   <w:style w:type="table" w:styleId="126">
     <w:name w:val="Colorful List Accent 5"/>
     <w:basedOn w:val="12"/>
+    <w:qFormat/>
     <w:uiPriority w:val="72"/>
     <w:pPr>
       <w:spacing w:after="0" w:line="240" w:lineRule="auto"/>
@@ -11942,6 +12266,7 @@
   <w:style w:type="table" w:styleId="127">
     <w:name w:val="Colorful List Accent 6"/>
     <w:basedOn w:val="12"/>
+    <w:qFormat/>
     <w:uiPriority w:val="72"/>
     <w:pPr>
       <w:spacing w:after="0" w:line="240" w:lineRule="auto"/>
@@ -12130,6 +12455,7 @@
   <w:style w:type="table" w:styleId="129">
     <w:name w:val="Colorful Grid Accent 1"/>
     <w:basedOn w:val="12"/>
+    <w:qFormat/>
     <w:uiPriority w:val="73"/>
     <w:pPr>
       <w:spacing w:after="0" w:line="240" w:lineRule="auto"/>
@@ -12226,6 +12552,7 @@
   <w:style w:type="table" w:styleId="130">
     <w:name w:val="Colorful Grid Accent 2"/>
     <w:basedOn w:val="12"/>
+    <w:qFormat/>
     <w:uiPriority w:val="73"/>
     <w:pPr>
       <w:spacing w:after="0" w:line="240" w:lineRule="auto"/>
@@ -12610,6 +12937,7 @@
   <w:style w:type="table" w:styleId="134">
     <w:name w:val="Colorful Grid Accent 6"/>
     <w:basedOn w:val="12"/>
+    <w:qFormat/>
     <w:uiPriority w:val="73"/>
     <w:pPr>
       <w:spacing w:after="0" w:line="240" w:lineRule="auto"/>
@@ -12713,6 +13041,7 @@
     <w:name w:val="Footer Char"/>
     <w:basedOn w:val="11"/>
     <w:link w:val="18"/>
+    <w:qFormat/>
     <w:uiPriority w:val="99"/>
   </w:style>
   <w:style w:type="paragraph" w:styleId="137">
@@ -12839,6 +13168,7 @@
     <w:name w:val="Body Text 2 Char"/>
     <w:basedOn w:val="11"/>
     <w:link w:val="14"/>
+    <w:qFormat/>
     <w:uiPriority w:val="99"/>
   </w:style>
   <w:style w:type="character" w:customStyle="1" w:styleId="146">
@@ -12886,6 +13216,7 @@
     <w:name w:val="Quote Char"/>
     <w:basedOn w:val="11"/>
     <w:link w:val="148"/>
+    <w:qFormat/>
     <w:uiPriority w:val="29"/>
     <w:rPr>
       <w:i/>
@@ -12903,6 +13234,7 @@
     <w:basedOn w:val="11"/>
     <w:link w:val="5"/>
     <w:semiHidden/>
+    <w:qFormat/>
     <w:uiPriority w:val="9"/>
     <w:rPr>
       <w:rFonts w:asciiTheme="majorHAnsi" w:hAnsiTheme="majorHAnsi" w:eastAsiaTheme="majorEastAsia" w:cstheme="majorBidi"/>
@@ -12923,6 +13255,7 @@
     <w:basedOn w:val="11"/>
     <w:link w:val="6"/>
     <w:semiHidden/>
+    <w:qFormat/>
     <w:uiPriority w:val="9"/>
     <w:rPr>
       <w:rFonts w:asciiTheme="majorHAnsi" w:hAnsiTheme="majorHAnsi" w:eastAsiaTheme="majorEastAsia" w:cstheme="majorBidi"/>
@@ -12934,6 +13267,7 @@
     <w:basedOn w:val="11"/>
     <w:link w:val="7"/>
     <w:semiHidden/>
+    <w:qFormat/>
     <w:uiPriority w:val="9"/>
     <w:rPr>
       <w:rFonts w:asciiTheme="majorHAnsi" w:hAnsiTheme="majorHAnsi" w:eastAsiaTheme="majorEastAsia" w:cstheme="majorBidi"/>
@@ -12947,6 +13281,7 @@
     <w:basedOn w:val="11"/>
     <w:link w:val="8"/>
     <w:semiHidden/>
+    <w:qFormat/>
     <w:uiPriority w:val="9"/>
     <w:rPr>
       <w:rFonts w:asciiTheme="majorHAnsi" w:hAnsiTheme="majorHAnsi" w:eastAsiaTheme="majorEastAsia" w:cstheme="majorBidi"/>
@@ -12987,6 +13322,7 @@
     <w:basedOn w:val="11"/>
     <w:link w:val="10"/>
     <w:semiHidden/>
+    <w:qFormat/>
     <w:uiPriority w:val="9"/>
     <w:rPr>
       <w:rFonts w:asciiTheme="majorHAnsi" w:hAnsiTheme="majorHAnsi" w:eastAsiaTheme="majorEastAsia" w:cstheme="majorBidi"/>
@@ -13036,6 +13372,7 @@
     <w:name w:val="Intense Quote Char"/>
     <w:basedOn w:val="11"/>
     <w:link w:val="156"/>
+    <w:qFormat/>
     <w:uiPriority w:val="30"/>
     <w:rPr>
       <w:b/>

</xml_diff>